<commit_message>
edit usecase -- Flaviu
</commit_message>
<xml_diff>
--- a/documentatie/Project_UseCaseModel.docx
+++ b/documentatie/Project_UseCaseModel.docx
@@ -604,20 +604,34 @@
         </w:rPr>
         <w:br w:type="page"/>
       </w:r>
-      <w:fldSimple w:instr="title  \* Mergeformat ">
-        <w:r>
-          <w:rPr>
-            <w:rFonts w:ascii="Times New Roman" w:hAnsi="Times New Roman"/>
-          </w:rPr>
-          <w:t xml:space="preserve">Use-Case </w:t>
-        </w:r>
-        <w:r>
-          <w:rPr>
-            <w:rFonts w:ascii="Times New Roman" w:hAnsi="Times New Roman"/>
-          </w:rPr>
-          <w:t>Model</w:t>
-        </w:r>
-      </w:fldSimple>
+      <w:r>
+        <w:lastRenderedPageBreak/>
+        <w:fldChar w:fldCharType="begin"/>
+      </w:r>
+      <w:r>
+        <w:instrText xml:space="preserve">title  \* Mergeformat </w:instrText>
+      </w:r>
+      <w:r>
+        <w:fldChar w:fldCharType="separate"/>
+      </w:r>
+      <w:r>
+        <w:rPr>
+          <w:rFonts w:ascii="Times New Roman" w:hAnsi="Times New Roman"/>
+        </w:rPr>
+        <w:t xml:space="preserve">Use-Case </w:t>
+      </w:r>
+      <w:r>
+        <w:rPr>
+          <w:rFonts w:ascii="Times New Roman" w:hAnsi="Times New Roman"/>
+        </w:rPr>
+        <w:t>Model</w:t>
+      </w:r>
+      <w:r>
+        <w:rPr>
+          <w:rFonts w:ascii="Times New Roman" w:hAnsi="Times New Roman"/>
+        </w:rPr>
+        <w:fldChar w:fldCharType="end"/>
+      </w:r>
       <w:bookmarkStart w:id="0" w:name="_Toc423410237"/>
       <w:bookmarkStart w:id="1" w:name="_Toc425054503"/>
       <w:r>
@@ -970,16 +984,7 @@
           <w:color w:val="C0504D"/>
           <w:sz w:val="24"/>
         </w:rPr>
-        <w:t xml:space="preserve">the user logs in, enters a contact, </w:t>
-      </w:r>
-      <w:r>
-        <w:rPr>
-          <w:b/>
-          <w:i/>
-          <w:color w:val="C0504D"/>
-          <w:sz w:val="24"/>
-        </w:rPr>
-        <w:t>views history</w:t>
+        <w:t>the user logs in, enters a contact, views history</w:t>
       </w:r>
     </w:p>
     <w:p>
@@ -1144,16 +1149,7 @@
           <w:color w:val="C0504D"/>
           <w:sz w:val="24"/>
         </w:rPr>
-        <w:t>t</w:t>
-      </w:r>
-      <w:r>
-        <w:rPr>
-          <w:b/>
-          <w:i/>
-          <w:color w:val="C0504D"/>
-          <w:sz w:val="24"/>
-        </w:rPr>
-        <w:t xml:space="preserve">he user logs in, </w:t>
+        <w:t xml:space="preserve">the user logs in, </w:t>
       </w:r>
       <w:r>
         <w:rPr>
@@ -2404,24 +2400,39 @@
       </w:pBdr>
       <w:jc w:val="right"/>
     </w:pPr>
-    <w:fldSimple w:instr=" DOCPROPERTY &quot;Company&quot;  \* MERGEFORMAT ">
-      <w:r>
-        <w:rPr>
-          <w:rFonts w:ascii="Arial" w:hAnsi="Arial"/>
-          <w:b/>
-          <w:sz w:val="36"/>
-        </w:rPr>
-        <w:t>S</w:t>
-      </w:r>
-      <w:r>
-        <w:rPr>
-          <w:rFonts w:ascii="Arial" w:hAnsi="Arial"/>
-          <w:b/>
-          <w:sz w:val="36"/>
-        </w:rPr>
-        <w:t>e</w:t>
-      </w:r>
-    </w:fldSimple>
+    <w:r>
+      <w:fldChar w:fldCharType="begin"/>
+    </w:r>
+    <w:r>
+      <w:instrText xml:space="preserve"> DOCPROPERTY "Company"  \* MERGEFORMAT </w:instrText>
+    </w:r>
+    <w:r>
+      <w:fldChar w:fldCharType="separate"/>
+    </w:r>
+    <w:r>
+      <w:rPr>
+        <w:rFonts w:ascii="Arial" w:hAnsi="Arial"/>
+        <w:b/>
+        <w:sz w:val="36"/>
+      </w:rPr>
+      <w:t>S</w:t>
+    </w:r>
+    <w:r>
+      <w:rPr>
+        <w:rFonts w:ascii="Arial" w:hAnsi="Arial"/>
+        <w:b/>
+        <w:sz w:val="36"/>
+      </w:rPr>
+      <w:t>e</w:t>
+    </w:r>
+    <w:r>
+      <w:rPr>
+        <w:rFonts w:ascii="Arial" w:hAnsi="Arial"/>
+        <w:b/>
+        <w:sz w:val="36"/>
+      </w:rPr>
+      <w:fldChar w:fldCharType="end"/>
+    </w:r>
     <w:r>
       <w:rPr>
         <w:rFonts w:ascii="Arial" w:hAnsi="Arial"/>

</xml_diff>

<commit_message>
edit usecase cu extends
</commit_message>
<xml_diff>
--- a/documentatie/Project_UseCaseModel.docx
+++ b/documentatie/Project_UseCaseModel.docx
@@ -604,34 +604,20 @@
         </w:rPr>
         <w:br w:type="page"/>
       </w:r>
-      <w:r>
-        <w:lastRenderedPageBreak/>
-        <w:fldChar w:fldCharType="begin"/>
-      </w:r>
-      <w:r>
-        <w:instrText xml:space="preserve">title  \* Mergeformat </w:instrText>
-      </w:r>
-      <w:r>
-        <w:fldChar w:fldCharType="separate"/>
-      </w:r>
-      <w:r>
-        <w:rPr>
-          <w:rFonts w:ascii="Times New Roman" w:hAnsi="Times New Roman"/>
-        </w:rPr>
-        <w:t xml:space="preserve">Use-Case </w:t>
-      </w:r>
-      <w:r>
-        <w:rPr>
-          <w:rFonts w:ascii="Times New Roman" w:hAnsi="Times New Roman"/>
-        </w:rPr>
-        <w:t>Model</w:t>
-      </w:r>
-      <w:r>
-        <w:rPr>
-          <w:rFonts w:ascii="Times New Roman" w:hAnsi="Times New Roman"/>
-        </w:rPr>
-        <w:fldChar w:fldCharType="end"/>
-      </w:r>
+      <w:fldSimple w:instr="title  \* Mergeformat ">
+        <w:r>
+          <w:rPr>
+            <w:rFonts w:ascii="Times New Roman" w:hAnsi="Times New Roman"/>
+          </w:rPr>
+          <w:t xml:space="preserve">Use-Case </w:t>
+        </w:r>
+        <w:r>
+          <w:rPr>
+            <w:rFonts w:ascii="Times New Roman" w:hAnsi="Times New Roman"/>
+          </w:rPr>
+          <w:t>Model</w:t>
+        </w:r>
+      </w:fldSimple>
       <w:bookmarkStart w:id="0" w:name="_Toc423410237"/>
       <w:bookmarkStart w:id="1" w:name="_Toc425054503"/>
       <w:r>
@@ -2400,39 +2386,24 @@
       </w:pBdr>
       <w:jc w:val="right"/>
     </w:pPr>
-    <w:r>
-      <w:fldChar w:fldCharType="begin"/>
-    </w:r>
-    <w:r>
-      <w:instrText xml:space="preserve"> DOCPROPERTY "Company"  \* MERGEFORMAT </w:instrText>
-    </w:r>
-    <w:r>
-      <w:fldChar w:fldCharType="separate"/>
-    </w:r>
-    <w:r>
-      <w:rPr>
-        <w:rFonts w:ascii="Arial" w:hAnsi="Arial"/>
-        <w:b/>
-        <w:sz w:val="36"/>
-      </w:rPr>
-      <w:t>S</w:t>
-    </w:r>
-    <w:r>
-      <w:rPr>
-        <w:rFonts w:ascii="Arial" w:hAnsi="Arial"/>
-        <w:b/>
-        <w:sz w:val="36"/>
-      </w:rPr>
-      <w:t>e</w:t>
-    </w:r>
-    <w:r>
-      <w:rPr>
-        <w:rFonts w:ascii="Arial" w:hAnsi="Arial"/>
-        <w:b/>
-        <w:sz w:val="36"/>
-      </w:rPr>
-      <w:fldChar w:fldCharType="end"/>
-    </w:r>
+    <w:fldSimple w:instr=" DOCPROPERTY &quot;Company&quot;  \* MERGEFORMAT ">
+      <w:r>
+        <w:rPr>
+          <w:rFonts w:ascii="Arial" w:hAnsi="Arial"/>
+          <w:b/>
+          <w:sz w:val="36"/>
+        </w:rPr>
+        <w:t>S</w:t>
+      </w:r>
+      <w:r>
+        <w:rPr>
+          <w:rFonts w:ascii="Arial" w:hAnsi="Arial"/>
+          <w:b/>
+          <w:sz w:val="36"/>
+        </w:rPr>
+        <w:t>e</w:t>
+      </w:r>
+    </w:fldSimple>
     <w:r>
       <w:rPr>
         <w:rFonts w:ascii="Arial" w:hAnsi="Arial"/>

</xml_diff>